<commit_message>
ya solo falta el video y el javaDoc
</commit_message>
<xml_diff>
--- a/docs/TablaAnalisisDeRequerimientos (1).docx
+++ b/docs/TablaAnalisisDeRequerimientos (1).docx
@@ -191,14 +191,34 @@
           </w:tcPr>
           <w:p>
             <w:r>
-              <w:t>Verificar si el minicuarto está vacío</w:t>
+              <w:t xml:space="preserve">Verificar si el </w:t>
+            </w:r>
+            <w:proofErr w:type="spellStart"/>
+            <w:r>
+              <w:t>minicuarto</w:t>
+            </w:r>
+            <w:proofErr w:type="spellEnd"/>
+            <w:r>
+              <w:t xml:space="preserve"> está vacío</w:t>
+            </w:r>
+            <w:r>
+              <w:t>.</w:t>
+            </w:r>
+          </w:p>
+          <w:p>
+            <w:r>
+              <w:t>Calcular el precio de alquiler mensual.</w:t>
             </w:r>
           </w:p>
           <w:p>
             <w:r>
               <w:t>Imprimir el corredor y la columna en la que se encuentra</w:t>
             </w:r>
-          </w:p>
+            <w:r>
+              <w:t>.</w:t>
+            </w:r>
+          </w:p>
+          <w:p/>
         </w:tc>
       </w:tr>
       <w:tr>
@@ -308,14 +328,32 @@
             <w:tcW w:w="2271" w:type="dxa"/>
             <w:vAlign w:val="center"/>
           </w:tcPr>
-          <w:p/>
-        </w:tc>
-        <w:tc>
-          <w:tcPr>
-            <w:tcW w:w="2271" w:type="dxa"/>
-            <w:vAlign w:val="center"/>
-          </w:tcPr>
-          <w:p/>
+          <w:p>
+            <w:r>
+              <w:t xml:space="preserve">Lista de </w:t>
+            </w:r>
+            <w:proofErr w:type="spellStart"/>
+            <w:r>
+              <w:t>minicuartos</w:t>
+            </w:r>
+            <w:proofErr w:type="spellEnd"/>
+            <w:r>
+              <w:t xml:space="preserve"> con precios</w:t>
+            </w:r>
+          </w:p>
+        </w:tc>
+        <w:tc>
+          <w:tcPr>
+            <w:tcW w:w="2271" w:type="dxa"/>
+            <w:vAlign w:val="center"/>
+          </w:tcPr>
+          <w:p>
+            <w:proofErr w:type="spellStart"/>
+            <w:r>
+              <w:t>String</w:t>
+            </w:r>
+            <w:proofErr w:type="spellEnd"/>
+          </w:p>
         </w:tc>
         <w:tc>
           <w:tcPr>
@@ -392,7 +430,15 @@
           </w:tcPr>
           <w:p>
             <w:r>
-              <w:t>Genera una lista de los minicuartos disponibles con el precio</w:t>
+              <w:t xml:space="preserve">Añadir un </w:t>
+            </w:r>
+            <w:proofErr w:type="spellStart"/>
+            <w:r>
+              <w:t>minicuarto</w:t>
+            </w:r>
+            <w:proofErr w:type="spellEnd"/>
+            <w:r>
+              <w:t xml:space="preserve"> con sus respectivos servidores y la organización que lo alquila.</w:t>
             </w:r>
           </w:p>
         </w:tc>
@@ -413,6 +459,9 @@
               <w:t>Entradas</w:t>
             </w:r>
           </w:p>
+          <w:p/>
+          <w:p/>
+          <w:p/>
         </w:tc>
         <w:tc>
           <w:tcPr>
@@ -475,21 +524,600 @@
             <w:tcW w:w="2271" w:type="dxa"/>
             <w:vAlign w:val="center"/>
           </w:tcPr>
-          <w:p/>
-        </w:tc>
-        <w:tc>
-          <w:tcPr>
-            <w:tcW w:w="2271" w:type="dxa"/>
-            <w:vAlign w:val="center"/>
-          </w:tcPr>
-          <w:p/>
-        </w:tc>
-        <w:tc>
-          <w:tcPr>
-            <w:tcW w:w="2271" w:type="dxa"/>
-            <w:vAlign w:val="center"/>
-          </w:tcPr>
-          <w:p/>
+          <w:p>
+            <w:r>
+              <w:t>x</w:t>
+            </w:r>
+          </w:p>
+        </w:tc>
+        <w:tc>
+          <w:tcPr>
+            <w:tcW w:w="2271" w:type="dxa"/>
+            <w:vAlign w:val="center"/>
+          </w:tcPr>
+          <w:p>
+            <w:proofErr w:type="spellStart"/>
+            <w:r>
+              <w:t>Int</w:t>
+            </w:r>
+            <w:proofErr w:type="spellEnd"/>
+          </w:p>
+        </w:tc>
+        <w:tc>
+          <w:tcPr>
+            <w:tcW w:w="2271" w:type="dxa"/>
+            <w:vAlign w:val="center"/>
+          </w:tcPr>
+          <w:p/>
+        </w:tc>
+      </w:tr>
+      <w:tr>
+        <w:trPr>
+          <w:trHeight w:val="579"/>
+        </w:trPr>
+        <w:tc>
+          <w:tcPr>
+            <w:tcW w:w="2271" w:type="dxa"/>
+            <w:vMerge/>
+            <w:shd w:val="clear" w:color="auto" w:fill="D9E2F3" w:themeFill="accent1" w:themeFillTint="33"/>
+            <w:vAlign w:val="center"/>
+          </w:tcPr>
+          <w:p/>
+        </w:tc>
+        <w:tc>
+          <w:tcPr>
+            <w:tcW w:w="2271" w:type="dxa"/>
+            <w:vAlign w:val="center"/>
+          </w:tcPr>
+          <w:p>
+            <w:r>
+              <w:t>y</w:t>
+            </w:r>
+          </w:p>
+        </w:tc>
+        <w:tc>
+          <w:tcPr>
+            <w:tcW w:w="2271" w:type="dxa"/>
+            <w:vAlign w:val="center"/>
+          </w:tcPr>
+          <w:p>
+            <w:proofErr w:type="spellStart"/>
+            <w:r>
+              <w:t>Int</w:t>
+            </w:r>
+            <w:proofErr w:type="spellEnd"/>
+          </w:p>
+        </w:tc>
+        <w:tc>
+          <w:tcPr>
+            <w:tcW w:w="2271" w:type="dxa"/>
+            <w:vAlign w:val="center"/>
+          </w:tcPr>
+          <w:p/>
+        </w:tc>
+      </w:tr>
+      <w:tr>
+        <w:trPr>
+          <w:trHeight w:val="579"/>
+        </w:trPr>
+        <w:tc>
+          <w:tcPr>
+            <w:tcW w:w="2271" w:type="dxa"/>
+            <w:vMerge/>
+            <w:shd w:val="clear" w:color="auto" w:fill="D9E2F3" w:themeFill="accent1" w:themeFillTint="33"/>
+            <w:vAlign w:val="center"/>
+          </w:tcPr>
+          <w:p/>
+        </w:tc>
+        <w:tc>
+          <w:tcPr>
+            <w:tcW w:w="2271" w:type="dxa"/>
+            <w:vAlign w:val="center"/>
+          </w:tcPr>
+          <w:p>
+            <w:proofErr w:type="spellStart"/>
+            <w:r>
+              <w:t>idNum</w:t>
+            </w:r>
+            <w:proofErr w:type="spellEnd"/>
+          </w:p>
+        </w:tc>
+        <w:tc>
+          <w:tcPr>
+            <w:tcW w:w="2271" w:type="dxa"/>
+            <w:vAlign w:val="center"/>
+          </w:tcPr>
+          <w:p>
+            <w:proofErr w:type="spellStart"/>
+            <w:r>
+              <w:t>Int</w:t>
+            </w:r>
+            <w:proofErr w:type="spellEnd"/>
+          </w:p>
+        </w:tc>
+        <w:tc>
+          <w:tcPr>
+            <w:tcW w:w="2271" w:type="dxa"/>
+            <w:vAlign w:val="center"/>
+          </w:tcPr>
+          <w:p/>
+        </w:tc>
+      </w:tr>
+      <w:tr>
+        <w:trPr>
+          <w:trHeight w:val="579"/>
+        </w:trPr>
+        <w:tc>
+          <w:tcPr>
+            <w:tcW w:w="2271" w:type="dxa"/>
+            <w:vMerge/>
+            <w:shd w:val="clear" w:color="auto" w:fill="D9E2F3" w:themeFill="accent1" w:themeFillTint="33"/>
+            <w:vAlign w:val="center"/>
+          </w:tcPr>
+          <w:p/>
+        </w:tc>
+        <w:tc>
+          <w:tcPr>
+            <w:tcW w:w="2271" w:type="dxa"/>
+            <w:vAlign w:val="center"/>
+          </w:tcPr>
+          <w:p>
+            <w:proofErr w:type="spellStart"/>
+            <w:r>
+              <w:t>Nit</w:t>
+            </w:r>
+            <w:proofErr w:type="spellEnd"/>
+          </w:p>
+        </w:tc>
+        <w:tc>
+          <w:tcPr>
+            <w:tcW w:w="2271" w:type="dxa"/>
+            <w:vAlign w:val="center"/>
+          </w:tcPr>
+          <w:p>
+            <w:proofErr w:type="spellStart"/>
+            <w:r>
+              <w:t>String</w:t>
+            </w:r>
+            <w:proofErr w:type="spellEnd"/>
+          </w:p>
+        </w:tc>
+        <w:tc>
+          <w:tcPr>
+            <w:tcW w:w="2271" w:type="dxa"/>
+            <w:vAlign w:val="center"/>
+          </w:tcPr>
+          <w:p/>
+        </w:tc>
+      </w:tr>
+      <w:tr>
+        <w:trPr>
+          <w:trHeight w:val="579"/>
+        </w:trPr>
+        <w:tc>
+          <w:tcPr>
+            <w:tcW w:w="2271" w:type="dxa"/>
+            <w:vMerge/>
+            <w:shd w:val="clear" w:color="auto" w:fill="D9E2F3" w:themeFill="accent1" w:themeFillTint="33"/>
+            <w:vAlign w:val="center"/>
+          </w:tcPr>
+          <w:p/>
+        </w:tc>
+        <w:tc>
+          <w:tcPr>
+            <w:tcW w:w="2271" w:type="dxa"/>
+            <w:vAlign w:val="center"/>
+          </w:tcPr>
+          <w:p>
+            <w:proofErr w:type="spellStart"/>
+            <w:r>
+              <w:t>orgName</w:t>
+            </w:r>
+            <w:proofErr w:type="spellEnd"/>
+          </w:p>
+        </w:tc>
+        <w:tc>
+          <w:tcPr>
+            <w:tcW w:w="2271" w:type="dxa"/>
+            <w:vAlign w:val="center"/>
+          </w:tcPr>
+          <w:p>
+            <w:proofErr w:type="spellStart"/>
+            <w:r>
+              <w:t>String</w:t>
+            </w:r>
+            <w:proofErr w:type="spellEnd"/>
+          </w:p>
+        </w:tc>
+        <w:tc>
+          <w:tcPr>
+            <w:tcW w:w="2271" w:type="dxa"/>
+            <w:vAlign w:val="center"/>
+          </w:tcPr>
+          <w:p/>
+        </w:tc>
+      </w:tr>
+      <w:tr>
+        <w:trPr>
+          <w:trHeight w:val="579"/>
+        </w:trPr>
+        <w:tc>
+          <w:tcPr>
+            <w:tcW w:w="2271" w:type="dxa"/>
+            <w:vMerge/>
+            <w:shd w:val="clear" w:color="auto" w:fill="D9E2F3" w:themeFill="accent1" w:themeFillTint="33"/>
+            <w:vAlign w:val="center"/>
+          </w:tcPr>
+          <w:p/>
+        </w:tc>
+        <w:tc>
+          <w:tcPr>
+            <w:tcW w:w="2271" w:type="dxa"/>
+            <w:vAlign w:val="center"/>
+          </w:tcPr>
+          <w:p>
+            <w:proofErr w:type="spellStart"/>
+            <w:r>
+              <w:t>serverNum</w:t>
+            </w:r>
+            <w:proofErr w:type="spellEnd"/>
+          </w:p>
+        </w:tc>
+        <w:tc>
+          <w:tcPr>
+            <w:tcW w:w="2271" w:type="dxa"/>
+            <w:vAlign w:val="center"/>
+          </w:tcPr>
+          <w:p>
+            <w:proofErr w:type="spellStart"/>
+            <w:r>
+              <w:t>int</w:t>
+            </w:r>
+            <w:proofErr w:type="spellEnd"/>
+          </w:p>
+        </w:tc>
+        <w:tc>
+          <w:tcPr>
+            <w:tcW w:w="2271" w:type="dxa"/>
+            <w:vAlign w:val="center"/>
+          </w:tcPr>
+          <w:p/>
+        </w:tc>
+      </w:tr>
+      <w:tr>
+        <w:trPr>
+          <w:trHeight w:val="579"/>
+        </w:trPr>
+        <w:tc>
+          <w:tcPr>
+            <w:tcW w:w="2271" w:type="dxa"/>
+            <w:vMerge/>
+            <w:shd w:val="clear" w:color="auto" w:fill="D9E2F3" w:themeFill="accent1" w:themeFillTint="33"/>
+            <w:vAlign w:val="center"/>
+          </w:tcPr>
+          <w:p/>
+        </w:tc>
+        <w:tc>
+          <w:tcPr>
+            <w:tcW w:w="2271" w:type="dxa"/>
+            <w:vAlign w:val="center"/>
+          </w:tcPr>
+          <w:p>
+            <w:proofErr w:type="spellStart"/>
+            <w:r>
+              <w:t>cacheMem</w:t>
+            </w:r>
+            <w:proofErr w:type="spellEnd"/>
+          </w:p>
+        </w:tc>
+        <w:tc>
+          <w:tcPr>
+            <w:tcW w:w="2271" w:type="dxa"/>
+            <w:vAlign w:val="center"/>
+          </w:tcPr>
+          <w:p>
+            <w:proofErr w:type="spellStart"/>
+            <w:r>
+              <w:t>Int</w:t>
+            </w:r>
+            <w:proofErr w:type="spellEnd"/>
+          </w:p>
+        </w:tc>
+        <w:tc>
+          <w:tcPr>
+            <w:tcW w:w="2271" w:type="dxa"/>
+            <w:vAlign w:val="center"/>
+          </w:tcPr>
+          <w:p>
+            <w:r>
+              <w:t xml:space="preserve">Hasta que sea = </w:t>
+            </w:r>
+            <w:proofErr w:type="spellStart"/>
+            <w:r>
+              <w:t>serverNum</w:t>
+            </w:r>
+            <w:proofErr w:type="spellEnd"/>
+          </w:p>
+        </w:tc>
+      </w:tr>
+      <w:tr>
+        <w:trPr>
+          <w:trHeight w:val="579"/>
+        </w:trPr>
+        <w:tc>
+          <w:tcPr>
+            <w:tcW w:w="2271" w:type="dxa"/>
+            <w:vMerge/>
+            <w:shd w:val="clear" w:color="auto" w:fill="D9E2F3" w:themeFill="accent1" w:themeFillTint="33"/>
+            <w:vAlign w:val="center"/>
+          </w:tcPr>
+          <w:p/>
+        </w:tc>
+        <w:tc>
+          <w:tcPr>
+            <w:tcW w:w="2271" w:type="dxa"/>
+            <w:vAlign w:val="center"/>
+          </w:tcPr>
+          <w:p>
+            <w:proofErr w:type="spellStart"/>
+            <w:r>
+              <w:t>processorNum</w:t>
+            </w:r>
+            <w:proofErr w:type="spellEnd"/>
+          </w:p>
+        </w:tc>
+        <w:tc>
+          <w:tcPr>
+            <w:tcW w:w="2271" w:type="dxa"/>
+            <w:vAlign w:val="center"/>
+          </w:tcPr>
+          <w:p>
+            <w:proofErr w:type="spellStart"/>
+            <w:r>
+              <w:t>int</w:t>
+            </w:r>
+            <w:proofErr w:type="spellEnd"/>
+          </w:p>
+        </w:tc>
+        <w:tc>
+          <w:tcPr>
+            <w:tcW w:w="2271" w:type="dxa"/>
+            <w:vAlign w:val="center"/>
+          </w:tcPr>
+          <w:p>
+            <w:r>
+              <w:t xml:space="preserve">Hasta que sea = </w:t>
+            </w:r>
+            <w:proofErr w:type="spellStart"/>
+            <w:r>
+              <w:t>serverNum</w:t>
+            </w:r>
+            <w:proofErr w:type="spellEnd"/>
+          </w:p>
+        </w:tc>
+      </w:tr>
+      <w:tr>
+        <w:trPr>
+          <w:trHeight w:val="579"/>
+        </w:trPr>
+        <w:tc>
+          <w:tcPr>
+            <w:tcW w:w="2271" w:type="dxa"/>
+            <w:vMerge/>
+            <w:shd w:val="clear" w:color="auto" w:fill="D9E2F3" w:themeFill="accent1" w:themeFillTint="33"/>
+            <w:vAlign w:val="center"/>
+          </w:tcPr>
+          <w:p/>
+        </w:tc>
+        <w:tc>
+          <w:tcPr>
+            <w:tcW w:w="2271" w:type="dxa"/>
+            <w:vAlign w:val="center"/>
+          </w:tcPr>
+          <w:p>
+            <w:proofErr w:type="spellStart"/>
+            <w:r>
+              <w:t>ramMem</w:t>
+            </w:r>
+            <w:proofErr w:type="spellEnd"/>
+          </w:p>
+        </w:tc>
+        <w:tc>
+          <w:tcPr>
+            <w:tcW w:w="2271" w:type="dxa"/>
+            <w:vAlign w:val="center"/>
+          </w:tcPr>
+          <w:p>
+            <w:proofErr w:type="spellStart"/>
+            <w:r>
+              <w:t>int</w:t>
+            </w:r>
+            <w:proofErr w:type="spellEnd"/>
+          </w:p>
+        </w:tc>
+        <w:tc>
+          <w:tcPr>
+            <w:tcW w:w="2271" w:type="dxa"/>
+            <w:vAlign w:val="center"/>
+          </w:tcPr>
+          <w:p>
+            <w:r>
+              <w:t xml:space="preserve">Hasta que sea = </w:t>
+            </w:r>
+            <w:proofErr w:type="spellStart"/>
+            <w:r>
+              <w:t>serverNum</w:t>
+            </w:r>
+            <w:proofErr w:type="spellEnd"/>
+          </w:p>
+        </w:tc>
+      </w:tr>
+      <w:tr>
+        <w:trPr>
+          <w:trHeight w:val="579"/>
+        </w:trPr>
+        <w:tc>
+          <w:tcPr>
+            <w:tcW w:w="2271" w:type="dxa"/>
+            <w:vMerge/>
+            <w:shd w:val="clear" w:color="auto" w:fill="D9E2F3" w:themeFill="accent1" w:themeFillTint="33"/>
+            <w:vAlign w:val="center"/>
+          </w:tcPr>
+          <w:p/>
+        </w:tc>
+        <w:tc>
+          <w:tcPr>
+            <w:tcW w:w="2271" w:type="dxa"/>
+            <w:vAlign w:val="center"/>
+          </w:tcPr>
+          <w:p>
+            <w:proofErr w:type="spellStart"/>
+            <w:r>
+              <w:t>cantHardDrive</w:t>
+            </w:r>
+            <w:proofErr w:type="spellEnd"/>
+          </w:p>
+        </w:tc>
+        <w:tc>
+          <w:tcPr>
+            <w:tcW w:w="2271" w:type="dxa"/>
+            <w:vAlign w:val="center"/>
+          </w:tcPr>
+          <w:p>
+            <w:proofErr w:type="spellStart"/>
+            <w:r>
+              <w:t>int</w:t>
+            </w:r>
+            <w:proofErr w:type="spellEnd"/>
+          </w:p>
+        </w:tc>
+        <w:tc>
+          <w:tcPr>
+            <w:tcW w:w="2271" w:type="dxa"/>
+            <w:vAlign w:val="center"/>
+          </w:tcPr>
+          <w:p>
+            <w:r>
+              <w:t xml:space="preserve">Hasta que sea = </w:t>
+            </w:r>
+            <w:proofErr w:type="spellStart"/>
+            <w:r>
+              <w:t>serverNum</w:t>
+            </w:r>
+            <w:proofErr w:type="spellEnd"/>
+          </w:p>
+        </w:tc>
+      </w:tr>
+      <w:tr>
+        <w:trPr>
+          <w:trHeight w:val="579"/>
+        </w:trPr>
+        <w:tc>
+          <w:tcPr>
+            <w:tcW w:w="2271" w:type="dxa"/>
+            <w:vMerge/>
+            <w:shd w:val="clear" w:color="auto" w:fill="D9E2F3" w:themeFill="accent1" w:themeFillTint="33"/>
+            <w:vAlign w:val="center"/>
+          </w:tcPr>
+          <w:p/>
+        </w:tc>
+        <w:tc>
+          <w:tcPr>
+            <w:tcW w:w="2271" w:type="dxa"/>
+            <w:vAlign w:val="center"/>
+          </w:tcPr>
+          <w:p>
+            <w:proofErr w:type="spellStart"/>
+            <w:r>
+              <w:t>hdMem</w:t>
+            </w:r>
+            <w:proofErr w:type="spellEnd"/>
+          </w:p>
+        </w:tc>
+        <w:tc>
+          <w:tcPr>
+            <w:tcW w:w="2271" w:type="dxa"/>
+            <w:vAlign w:val="center"/>
+          </w:tcPr>
+          <w:p>
+            <w:proofErr w:type="spellStart"/>
+            <w:r>
+              <w:t>int</w:t>
+            </w:r>
+            <w:proofErr w:type="spellEnd"/>
+          </w:p>
+        </w:tc>
+        <w:tc>
+          <w:tcPr>
+            <w:tcW w:w="2271" w:type="dxa"/>
+            <w:vAlign w:val="center"/>
+          </w:tcPr>
+          <w:p>
+            <w:r>
+              <w:t xml:space="preserve">Hasta que sea = </w:t>
+            </w:r>
+            <w:proofErr w:type="spellStart"/>
+            <w:r>
+              <w:t>serverNum</w:t>
+            </w:r>
+            <w:proofErr w:type="spellEnd"/>
+          </w:p>
+        </w:tc>
+      </w:tr>
+      <w:tr>
+        <w:trPr>
+          <w:trHeight w:val="579"/>
+        </w:trPr>
+        <w:tc>
+          <w:tcPr>
+            <w:tcW w:w="2271" w:type="dxa"/>
+            <w:vMerge/>
+            <w:shd w:val="clear" w:color="auto" w:fill="D9E2F3" w:themeFill="accent1" w:themeFillTint="33"/>
+            <w:vAlign w:val="center"/>
+          </w:tcPr>
+          <w:p/>
+        </w:tc>
+        <w:tc>
+          <w:tcPr>
+            <w:tcW w:w="2271" w:type="dxa"/>
+            <w:vAlign w:val="center"/>
+          </w:tcPr>
+          <w:p>
+            <w:proofErr w:type="spellStart"/>
+            <w:r>
+              <w:t>processorBrand</w:t>
+            </w:r>
+            <w:proofErr w:type="spellEnd"/>
+          </w:p>
+        </w:tc>
+        <w:tc>
+          <w:tcPr>
+            <w:tcW w:w="2271" w:type="dxa"/>
+            <w:vAlign w:val="center"/>
+          </w:tcPr>
+          <w:p>
+            <w:proofErr w:type="spellStart"/>
+            <w:r>
+              <w:t>String</w:t>
+            </w:r>
+            <w:proofErr w:type="spellEnd"/>
+          </w:p>
+        </w:tc>
+        <w:tc>
+          <w:tcPr>
+            <w:tcW w:w="2271" w:type="dxa"/>
+            <w:vAlign w:val="center"/>
+          </w:tcPr>
+          <w:p>
+            <w:r>
+              <w:t xml:space="preserve">Hasta que sea = </w:t>
+            </w:r>
+            <w:proofErr w:type="spellStart"/>
+            <w:r>
+              <w:t>serverNum</w:t>
+            </w:r>
+            <w:proofErr w:type="spellEnd"/>
+          </w:p>
         </w:tc>
       </w:tr>
       <w:tr>
@@ -514,7 +1142,31 @@
             <w:gridSpan w:val="3"/>
             <w:vAlign w:val="center"/>
           </w:tcPr>
-          <w:p/>
+          <w:p>
+            <w:r>
+              <w:t>Pedir todas las entradas</w:t>
+            </w:r>
+          </w:p>
+          <w:p>
+            <w:r>
+              <w:t>Crear el objeto Organización</w:t>
+            </w:r>
+          </w:p>
+          <w:p>
+            <w:r>
+              <w:t>Crear la cantidad de servidores necesaria.</w:t>
+            </w:r>
+          </w:p>
+          <w:p>
+            <w:r>
+              <w:t xml:space="preserve">Crear y asignar el </w:t>
+            </w:r>
+            <w:proofErr w:type="spellStart"/>
+            <w:r>
+              <w:t>minicuarto</w:t>
+            </w:r>
+            <w:proofErr w:type="spellEnd"/>
+          </w:p>
         </w:tc>
       </w:tr>
       <w:tr>
@@ -540,8 +1192,13 @@
             <w:vAlign w:val="center"/>
           </w:tcPr>
           <w:p>
-            <w:r>
-              <w:t>Lista de los minicuartos disponibles</w:t>
+            <w:proofErr w:type="spellStart"/>
+            <w:r>
+              <w:t>Minicuarto</w:t>
+            </w:r>
+            <w:proofErr w:type="spellEnd"/>
+            <w:r>
+              <w:t xml:space="preserve"> creado</w:t>
             </w:r>
           </w:p>
         </w:tc>
@@ -624,14 +1281,1862 @@
             <w:tcW w:w="2271" w:type="dxa"/>
             <w:vAlign w:val="center"/>
           </w:tcPr>
-          <w:p/>
-        </w:tc>
-        <w:tc>
-          <w:tcPr>
-            <w:tcW w:w="2271" w:type="dxa"/>
-            <w:vAlign w:val="center"/>
-          </w:tcPr>
-          <w:p/>
+          <w:p>
+            <w:proofErr w:type="spellStart"/>
+            <w:r>
+              <w:t>out</w:t>
+            </w:r>
+            <w:proofErr w:type="spellEnd"/>
+          </w:p>
+        </w:tc>
+        <w:tc>
+          <w:tcPr>
+            <w:tcW w:w="2271" w:type="dxa"/>
+            <w:vAlign w:val="center"/>
+          </w:tcPr>
+          <w:p>
+            <w:proofErr w:type="spellStart"/>
+            <w:r>
+              <w:t>String</w:t>
+            </w:r>
+            <w:proofErr w:type="spellEnd"/>
+          </w:p>
+        </w:tc>
+        <w:tc>
+          <w:tcPr>
+            <w:tcW w:w="2271" w:type="dxa"/>
+            <w:vAlign w:val="center"/>
+          </w:tcPr>
+          <w:p/>
+        </w:tc>
+      </w:tr>
+    </w:tbl>
+    <w:p/>
+    <w:tbl>
+      <w:tblPr>
+        <w:tblStyle w:val="Tablaconcuadrcula"/>
+        <w:tblW w:w="9084" w:type="dxa"/>
+        <w:tblLook w:val="04A0" w:firstRow="1" w:lastRow="0" w:firstColumn="1" w:lastColumn="0" w:noHBand="0" w:noVBand="1"/>
+      </w:tblPr>
+      <w:tblGrid>
+        <w:gridCol w:w="2271"/>
+        <w:gridCol w:w="2271"/>
+        <w:gridCol w:w="2271"/>
+        <w:gridCol w:w="2271"/>
+      </w:tblGrid>
+      <w:tr>
+        <w:trPr>
+          <w:trHeight w:val="589"/>
+        </w:trPr>
+        <w:tc>
+          <w:tcPr>
+            <w:tcW w:w="2271" w:type="dxa"/>
+            <w:shd w:val="clear" w:color="auto" w:fill="D9E2F3" w:themeFill="accent1" w:themeFillTint="33"/>
+            <w:vAlign w:val="center"/>
+          </w:tcPr>
+          <w:p>
+            <w:bookmarkStart w:id="0" w:name="_Hlk89590927"/>
+            <w:r>
+              <w:t>Nombre o identificador</w:t>
+            </w:r>
+          </w:p>
+        </w:tc>
+        <w:tc>
+          <w:tcPr>
+            <w:tcW w:w="6813" w:type="dxa"/>
+            <w:gridSpan w:val="3"/>
+            <w:vAlign w:val="center"/>
+          </w:tcPr>
+          <w:p>
+            <w:r>
+              <w:t xml:space="preserve">Cancelar el alquiler de un </w:t>
+            </w:r>
+            <w:proofErr w:type="spellStart"/>
+            <w:r>
+              <w:t>minicuarto</w:t>
+            </w:r>
+            <w:proofErr w:type="spellEnd"/>
+          </w:p>
+        </w:tc>
+      </w:tr>
+      <w:tr>
+        <w:trPr>
+          <w:trHeight w:val="816"/>
+        </w:trPr>
+        <w:tc>
+          <w:tcPr>
+            <w:tcW w:w="2271" w:type="dxa"/>
+            <w:shd w:val="clear" w:color="auto" w:fill="D9E2F3" w:themeFill="accent1" w:themeFillTint="33"/>
+            <w:vAlign w:val="center"/>
+          </w:tcPr>
+          <w:p>
+            <w:r>
+              <w:t>Resumen</w:t>
+            </w:r>
+          </w:p>
+        </w:tc>
+        <w:tc>
+          <w:tcPr>
+            <w:tcW w:w="6813" w:type="dxa"/>
+            <w:gridSpan w:val="3"/>
+            <w:vAlign w:val="center"/>
+          </w:tcPr>
+          <w:p>
+            <w:r>
+              <w:t xml:space="preserve">Cancelar el alquiler de uno o todos los </w:t>
+            </w:r>
+            <w:proofErr w:type="spellStart"/>
+            <w:r>
+              <w:t>minicuartos</w:t>
+            </w:r>
+            <w:proofErr w:type="spellEnd"/>
+            <w:r>
+              <w:t xml:space="preserve"> de una empresa</w:t>
+            </w:r>
+          </w:p>
+        </w:tc>
+      </w:tr>
+      <w:tr>
+        <w:trPr>
+          <w:trHeight w:val="416"/>
+        </w:trPr>
+        <w:tc>
+          <w:tcPr>
+            <w:tcW w:w="2271" w:type="dxa"/>
+            <w:vMerge w:val="restart"/>
+            <w:shd w:val="clear" w:color="auto" w:fill="D9E2F3" w:themeFill="accent1" w:themeFillTint="33"/>
+            <w:vAlign w:val="center"/>
+          </w:tcPr>
+          <w:p>
+            <w:r>
+              <w:t>Entradas</w:t>
+            </w:r>
+          </w:p>
+        </w:tc>
+        <w:tc>
+          <w:tcPr>
+            <w:tcW w:w="2271" w:type="dxa"/>
+            <w:vAlign w:val="center"/>
+          </w:tcPr>
+          <w:p>
+            <w:pPr>
+              <w:jc w:val="center"/>
+            </w:pPr>
+            <w:r>
+              <w:t>Nombre entrada</w:t>
+            </w:r>
+          </w:p>
+        </w:tc>
+        <w:tc>
+          <w:tcPr>
+            <w:tcW w:w="2271" w:type="dxa"/>
+            <w:vAlign w:val="center"/>
+          </w:tcPr>
+          <w:p>
+            <w:pPr>
+              <w:jc w:val="center"/>
+            </w:pPr>
+            <w:r>
+              <w:t>Tipo de dato</w:t>
+            </w:r>
+          </w:p>
+        </w:tc>
+        <w:tc>
+          <w:tcPr>
+            <w:tcW w:w="2271" w:type="dxa"/>
+            <w:vAlign w:val="center"/>
+          </w:tcPr>
+          <w:p>
+            <w:pPr>
+              <w:jc w:val="center"/>
+            </w:pPr>
+            <w:r>
+              <w:t>Condición de selección o repetición</w:t>
+            </w:r>
+          </w:p>
+        </w:tc>
+      </w:tr>
+      <w:tr>
+        <w:trPr>
+          <w:trHeight w:val="579"/>
+        </w:trPr>
+        <w:tc>
+          <w:tcPr>
+            <w:tcW w:w="2271" w:type="dxa"/>
+            <w:vMerge/>
+            <w:shd w:val="clear" w:color="auto" w:fill="D9E2F3" w:themeFill="accent1" w:themeFillTint="33"/>
+            <w:vAlign w:val="center"/>
+          </w:tcPr>
+          <w:p/>
+        </w:tc>
+        <w:tc>
+          <w:tcPr>
+            <w:tcW w:w="2271" w:type="dxa"/>
+            <w:vAlign w:val="center"/>
+          </w:tcPr>
+          <w:p>
+            <w:r>
+              <w:t>X</w:t>
+            </w:r>
+          </w:p>
+        </w:tc>
+        <w:tc>
+          <w:tcPr>
+            <w:tcW w:w="2271" w:type="dxa"/>
+            <w:vAlign w:val="center"/>
+          </w:tcPr>
+          <w:p>
+            <w:proofErr w:type="spellStart"/>
+            <w:r>
+              <w:t>Int</w:t>
+            </w:r>
+            <w:proofErr w:type="spellEnd"/>
+          </w:p>
+        </w:tc>
+        <w:tc>
+          <w:tcPr>
+            <w:tcW w:w="2271" w:type="dxa"/>
+            <w:vAlign w:val="center"/>
+          </w:tcPr>
+          <w:p/>
+        </w:tc>
+      </w:tr>
+      <w:tr>
+        <w:trPr>
+          <w:trHeight w:val="579"/>
+        </w:trPr>
+        <w:tc>
+          <w:tcPr>
+            <w:tcW w:w="2271" w:type="dxa"/>
+            <w:vMerge/>
+            <w:shd w:val="clear" w:color="auto" w:fill="D9E2F3" w:themeFill="accent1" w:themeFillTint="33"/>
+            <w:vAlign w:val="center"/>
+          </w:tcPr>
+          <w:p/>
+        </w:tc>
+        <w:tc>
+          <w:tcPr>
+            <w:tcW w:w="2271" w:type="dxa"/>
+            <w:vAlign w:val="center"/>
+          </w:tcPr>
+          <w:p>
+            <w:r>
+              <w:t>Y</w:t>
+            </w:r>
+          </w:p>
+        </w:tc>
+        <w:tc>
+          <w:tcPr>
+            <w:tcW w:w="2271" w:type="dxa"/>
+            <w:vAlign w:val="center"/>
+          </w:tcPr>
+          <w:p>
+            <w:proofErr w:type="spellStart"/>
+            <w:r>
+              <w:t>Int</w:t>
+            </w:r>
+            <w:proofErr w:type="spellEnd"/>
+          </w:p>
+        </w:tc>
+        <w:tc>
+          <w:tcPr>
+            <w:tcW w:w="2271" w:type="dxa"/>
+            <w:vAlign w:val="center"/>
+          </w:tcPr>
+          <w:p/>
+        </w:tc>
+      </w:tr>
+      <w:tr>
+        <w:trPr>
+          <w:trHeight w:val="579"/>
+        </w:trPr>
+        <w:tc>
+          <w:tcPr>
+            <w:tcW w:w="2271" w:type="dxa"/>
+            <w:vMerge/>
+            <w:shd w:val="clear" w:color="auto" w:fill="D9E2F3" w:themeFill="accent1" w:themeFillTint="33"/>
+            <w:vAlign w:val="center"/>
+          </w:tcPr>
+          <w:p/>
+        </w:tc>
+        <w:tc>
+          <w:tcPr>
+            <w:tcW w:w="2271" w:type="dxa"/>
+            <w:vAlign w:val="center"/>
+          </w:tcPr>
+          <w:p>
+            <w:proofErr w:type="spellStart"/>
+            <w:r>
+              <w:t>name</w:t>
+            </w:r>
+            <w:proofErr w:type="spellEnd"/>
+          </w:p>
+        </w:tc>
+        <w:tc>
+          <w:tcPr>
+            <w:tcW w:w="2271" w:type="dxa"/>
+            <w:vAlign w:val="center"/>
+          </w:tcPr>
+          <w:p>
+            <w:proofErr w:type="spellStart"/>
+            <w:r>
+              <w:t>String</w:t>
+            </w:r>
+            <w:proofErr w:type="spellEnd"/>
+          </w:p>
+        </w:tc>
+        <w:tc>
+          <w:tcPr>
+            <w:tcW w:w="2271" w:type="dxa"/>
+            <w:vAlign w:val="center"/>
+          </w:tcPr>
+          <w:p/>
+        </w:tc>
+      </w:tr>
+      <w:tr>
+        <w:trPr>
+          <w:trHeight w:val="1255"/>
+        </w:trPr>
+        <w:tc>
+          <w:tcPr>
+            <w:tcW w:w="2271" w:type="dxa"/>
+            <w:shd w:val="clear" w:color="auto" w:fill="D9E2F3" w:themeFill="accent1" w:themeFillTint="33"/>
+            <w:vAlign w:val="center"/>
+          </w:tcPr>
+          <w:p>
+            <w:r>
+              <w:t>Actividades generales necesarias para obtener los resultados</w:t>
+            </w:r>
+          </w:p>
+        </w:tc>
+        <w:tc>
+          <w:tcPr>
+            <w:tcW w:w="6813" w:type="dxa"/>
+            <w:gridSpan w:val="3"/>
+            <w:vAlign w:val="center"/>
+          </w:tcPr>
+          <w:p>
+            <w:r>
+              <w:t xml:space="preserve">Verificar si el </w:t>
+            </w:r>
+            <w:proofErr w:type="spellStart"/>
+            <w:r>
+              <w:t>minicuarto</w:t>
+            </w:r>
+            <w:proofErr w:type="spellEnd"/>
+            <w:r>
+              <w:t xml:space="preserve"> está </w:t>
+            </w:r>
+            <w:r>
+              <w:t>lleno.</w:t>
+            </w:r>
+          </w:p>
+          <w:p>
+            <w:r>
+              <w:t xml:space="preserve">Calcular </w:t>
+            </w:r>
+            <w:r>
+              <w:t xml:space="preserve">el total de procesamiento de los servidores en total de capacidad de disco duro y total de memoria </w:t>
+            </w:r>
+            <w:proofErr w:type="spellStart"/>
+            <w:r>
+              <w:t>ram</w:t>
+            </w:r>
+            <w:proofErr w:type="spellEnd"/>
+            <w:r>
+              <w:t>.</w:t>
+            </w:r>
+          </w:p>
+          <w:p>
+            <w:r>
+              <w:t xml:space="preserve">Borrar </w:t>
+            </w:r>
+            <w:proofErr w:type="spellStart"/>
+            <w:r>
+              <w:t>minicuarto</w:t>
+            </w:r>
+            <w:proofErr w:type="spellEnd"/>
+            <w:r>
+              <w:t>.</w:t>
+            </w:r>
+          </w:p>
+        </w:tc>
+      </w:tr>
+      <w:tr>
+        <w:trPr>
+          <w:trHeight w:val="727"/>
+        </w:trPr>
+        <w:tc>
+          <w:tcPr>
+            <w:tcW w:w="2271" w:type="dxa"/>
+            <w:shd w:val="clear" w:color="auto" w:fill="D9E2F3" w:themeFill="accent1" w:themeFillTint="33"/>
+            <w:vAlign w:val="center"/>
+          </w:tcPr>
+          <w:p>
+            <w:r>
+              <w:t>Resultado o postcondición</w:t>
+            </w:r>
+          </w:p>
+        </w:tc>
+        <w:tc>
+          <w:tcPr>
+            <w:tcW w:w="6813" w:type="dxa"/>
+            <w:gridSpan w:val="3"/>
+            <w:vAlign w:val="center"/>
+          </w:tcPr>
+          <w:p>
+            <w:proofErr w:type="spellStart"/>
+            <w:r>
+              <w:t>Minicuarto</w:t>
+            </w:r>
+            <w:proofErr w:type="spellEnd"/>
+            <w:r>
+              <w:t xml:space="preserve"> borrado</w:t>
+            </w:r>
+          </w:p>
+        </w:tc>
+      </w:tr>
+      <w:tr>
+        <w:trPr>
+          <w:trHeight w:val="286"/>
+        </w:trPr>
+        <w:tc>
+          <w:tcPr>
+            <w:tcW w:w="2271" w:type="dxa"/>
+            <w:vMerge w:val="restart"/>
+            <w:shd w:val="clear" w:color="auto" w:fill="D9E2F3" w:themeFill="accent1" w:themeFillTint="33"/>
+            <w:vAlign w:val="center"/>
+          </w:tcPr>
+          <w:p>
+            <w:r>
+              <w:t>Salidas</w:t>
+            </w:r>
+          </w:p>
+        </w:tc>
+        <w:tc>
+          <w:tcPr>
+            <w:tcW w:w="2271" w:type="dxa"/>
+            <w:vAlign w:val="center"/>
+          </w:tcPr>
+          <w:p>
+            <w:pPr>
+              <w:jc w:val="center"/>
+            </w:pPr>
+            <w:r>
+              <w:t>Nombre entrada</w:t>
+            </w:r>
+          </w:p>
+        </w:tc>
+        <w:tc>
+          <w:tcPr>
+            <w:tcW w:w="2271" w:type="dxa"/>
+            <w:vAlign w:val="center"/>
+          </w:tcPr>
+          <w:p>
+            <w:pPr>
+              <w:jc w:val="center"/>
+            </w:pPr>
+            <w:r>
+              <w:t>Tipo de dato</w:t>
+            </w:r>
+          </w:p>
+        </w:tc>
+        <w:tc>
+          <w:tcPr>
+            <w:tcW w:w="2271" w:type="dxa"/>
+            <w:vAlign w:val="center"/>
+          </w:tcPr>
+          <w:p>
+            <w:pPr>
+              <w:jc w:val="center"/>
+            </w:pPr>
+            <w:r>
+              <w:t>Condición de selección o repetición</w:t>
+            </w:r>
+          </w:p>
+        </w:tc>
+      </w:tr>
+      <w:tr>
+        <w:trPr>
+          <w:trHeight w:val="488"/>
+        </w:trPr>
+        <w:tc>
+          <w:tcPr>
+            <w:tcW w:w="2271" w:type="dxa"/>
+            <w:vMerge/>
+            <w:shd w:val="clear" w:color="auto" w:fill="D9E2F3" w:themeFill="accent1" w:themeFillTint="33"/>
+            <w:vAlign w:val="center"/>
+          </w:tcPr>
+          <w:p/>
+        </w:tc>
+        <w:tc>
+          <w:tcPr>
+            <w:tcW w:w="2271" w:type="dxa"/>
+            <w:vAlign w:val="center"/>
+          </w:tcPr>
+          <w:p>
+            <w:proofErr w:type="spellStart"/>
+            <w:r>
+              <w:t>out</w:t>
+            </w:r>
+            <w:proofErr w:type="spellEnd"/>
+          </w:p>
+        </w:tc>
+        <w:tc>
+          <w:tcPr>
+            <w:tcW w:w="2271" w:type="dxa"/>
+            <w:vAlign w:val="center"/>
+          </w:tcPr>
+          <w:p>
+            <w:proofErr w:type="spellStart"/>
+            <w:r>
+              <w:t>String</w:t>
+            </w:r>
+            <w:proofErr w:type="spellEnd"/>
+          </w:p>
+        </w:tc>
+        <w:tc>
+          <w:tcPr>
+            <w:tcW w:w="2271" w:type="dxa"/>
+            <w:vAlign w:val="center"/>
+          </w:tcPr>
+          <w:p/>
+        </w:tc>
+      </w:tr>
+      <w:bookmarkEnd w:id="0"/>
+    </w:tbl>
+    <w:p/>
+    <w:tbl>
+      <w:tblPr>
+        <w:tblStyle w:val="Tablaconcuadrcula"/>
+        <w:tblW w:w="9084" w:type="dxa"/>
+        <w:tblLook w:val="04A0" w:firstRow="1" w:lastRow="0" w:firstColumn="1" w:lastColumn="0" w:noHBand="0" w:noVBand="1"/>
+      </w:tblPr>
+      <w:tblGrid>
+        <w:gridCol w:w="2271"/>
+        <w:gridCol w:w="2271"/>
+        <w:gridCol w:w="2271"/>
+        <w:gridCol w:w="2271"/>
+      </w:tblGrid>
+      <w:tr>
+        <w:trPr>
+          <w:trHeight w:val="589"/>
+        </w:trPr>
+        <w:tc>
+          <w:tcPr>
+            <w:tcW w:w="2271" w:type="dxa"/>
+            <w:shd w:val="clear" w:color="auto" w:fill="D9E2F3" w:themeFill="accent1" w:themeFillTint="33"/>
+            <w:vAlign w:val="center"/>
+          </w:tcPr>
+          <w:p>
+            <w:r>
+              <w:lastRenderedPageBreak/>
+              <w:t>Nombre o identificador</w:t>
+            </w:r>
+          </w:p>
+        </w:tc>
+        <w:tc>
+          <w:tcPr>
+            <w:tcW w:w="6813" w:type="dxa"/>
+            <w:gridSpan w:val="3"/>
+            <w:vAlign w:val="center"/>
+          </w:tcPr>
+          <w:p>
+            <w:r>
+              <w:t xml:space="preserve">Mostrar mapa de </w:t>
+            </w:r>
+            <w:proofErr w:type="spellStart"/>
+            <w:r>
+              <w:t>minicuartos</w:t>
+            </w:r>
+            <w:proofErr w:type="spellEnd"/>
+            <w:r>
+              <w:t xml:space="preserve"> alquilados</w:t>
+            </w:r>
+          </w:p>
+        </w:tc>
+      </w:tr>
+      <w:tr>
+        <w:trPr>
+          <w:trHeight w:val="816"/>
+        </w:trPr>
+        <w:tc>
+          <w:tcPr>
+            <w:tcW w:w="2271" w:type="dxa"/>
+            <w:shd w:val="clear" w:color="auto" w:fill="D9E2F3" w:themeFill="accent1" w:themeFillTint="33"/>
+            <w:vAlign w:val="center"/>
+          </w:tcPr>
+          <w:p>
+            <w:r>
+              <w:t>Resumen</w:t>
+            </w:r>
+          </w:p>
+        </w:tc>
+        <w:tc>
+          <w:tcPr>
+            <w:tcW w:w="6813" w:type="dxa"/>
+            <w:gridSpan w:val="3"/>
+            <w:vAlign w:val="center"/>
+          </w:tcPr>
+          <w:p>
+            <w:r>
+              <w:t xml:space="preserve">Mostrar un mapa de la sala con los </w:t>
+            </w:r>
+            <w:proofErr w:type="spellStart"/>
+            <w:r>
+              <w:t>minicuartos</w:t>
+            </w:r>
+            <w:proofErr w:type="spellEnd"/>
+            <w:r>
+              <w:t xml:space="preserve"> alquilados encendidos</w:t>
+            </w:r>
+          </w:p>
+        </w:tc>
+      </w:tr>
+      <w:tr>
+        <w:trPr>
+          <w:trHeight w:val="416"/>
+        </w:trPr>
+        <w:tc>
+          <w:tcPr>
+            <w:tcW w:w="2271" w:type="dxa"/>
+            <w:vMerge w:val="restart"/>
+            <w:shd w:val="clear" w:color="auto" w:fill="D9E2F3" w:themeFill="accent1" w:themeFillTint="33"/>
+            <w:vAlign w:val="center"/>
+          </w:tcPr>
+          <w:p>
+            <w:r>
+              <w:t>Entradas</w:t>
+            </w:r>
+          </w:p>
+        </w:tc>
+        <w:tc>
+          <w:tcPr>
+            <w:tcW w:w="2271" w:type="dxa"/>
+            <w:vAlign w:val="center"/>
+          </w:tcPr>
+          <w:p>
+            <w:pPr>
+              <w:jc w:val="center"/>
+            </w:pPr>
+            <w:r>
+              <w:t>Nombre entrada</w:t>
+            </w:r>
+          </w:p>
+        </w:tc>
+        <w:tc>
+          <w:tcPr>
+            <w:tcW w:w="2271" w:type="dxa"/>
+            <w:vAlign w:val="center"/>
+          </w:tcPr>
+          <w:p>
+            <w:pPr>
+              <w:jc w:val="center"/>
+            </w:pPr>
+            <w:r>
+              <w:t>Tipo de dato</w:t>
+            </w:r>
+          </w:p>
+        </w:tc>
+        <w:tc>
+          <w:tcPr>
+            <w:tcW w:w="2271" w:type="dxa"/>
+            <w:vAlign w:val="center"/>
+          </w:tcPr>
+          <w:p>
+            <w:pPr>
+              <w:jc w:val="center"/>
+            </w:pPr>
+            <w:r>
+              <w:t>Condición de selección o repetición</w:t>
+            </w:r>
+          </w:p>
+        </w:tc>
+      </w:tr>
+      <w:tr>
+        <w:trPr>
+          <w:trHeight w:val="579"/>
+        </w:trPr>
+        <w:tc>
+          <w:tcPr>
+            <w:tcW w:w="2271" w:type="dxa"/>
+            <w:vMerge/>
+            <w:shd w:val="clear" w:color="auto" w:fill="D9E2F3" w:themeFill="accent1" w:themeFillTint="33"/>
+            <w:vAlign w:val="center"/>
+          </w:tcPr>
+          <w:p/>
+        </w:tc>
+        <w:tc>
+          <w:tcPr>
+            <w:tcW w:w="2271" w:type="dxa"/>
+            <w:vAlign w:val="center"/>
+          </w:tcPr>
+          <w:p/>
+        </w:tc>
+        <w:tc>
+          <w:tcPr>
+            <w:tcW w:w="2271" w:type="dxa"/>
+            <w:vAlign w:val="center"/>
+          </w:tcPr>
+          <w:p/>
+          <w:p/>
+        </w:tc>
+        <w:tc>
+          <w:tcPr>
+            <w:tcW w:w="2271" w:type="dxa"/>
+            <w:vAlign w:val="center"/>
+          </w:tcPr>
+          <w:p/>
+        </w:tc>
+      </w:tr>
+      <w:tr>
+        <w:trPr>
+          <w:trHeight w:val="1255"/>
+        </w:trPr>
+        <w:tc>
+          <w:tcPr>
+            <w:tcW w:w="2271" w:type="dxa"/>
+            <w:shd w:val="clear" w:color="auto" w:fill="D9E2F3" w:themeFill="accent1" w:themeFillTint="33"/>
+            <w:vAlign w:val="center"/>
+          </w:tcPr>
+          <w:p>
+            <w:r>
+              <w:t>Actividades generales necesarias para obtener los resultados</w:t>
+            </w:r>
+          </w:p>
+        </w:tc>
+        <w:tc>
+          <w:tcPr>
+            <w:tcW w:w="6813" w:type="dxa"/>
+            <w:gridSpan w:val="3"/>
+            <w:vAlign w:val="center"/>
+          </w:tcPr>
+          <w:p>
+            <w:r>
+              <w:t xml:space="preserve">Verificar si el </w:t>
+            </w:r>
+            <w:proofErr w:type="spellStart"/>
+            <w:r>
+              <w:t>minicuarto</w:t>
+            </w:r>
+            <w:proofErr w:type="spellEnd"/>
+            <w:r>
+              <w:t xml:space="preserve"> está lleno.</w:t>
+            </w:r>
+          </w:p>
+          <w:p>
+            <w:r>
+              <w:t>Si esta lleno imprimir [</w:t>
+            </w:r>
+            <w:proofErr w:type="spellStart"/>
+            <w:r>
+              <w:t>on</w:t>
+            </w:r>
+            <w:proofErr w:type="spellEnd"/>
+            <w:r>
+              <w:t xml:space="preserve">] si no </w:t>
+            </w:r>
+            <w:proofErr w:type="spellStart"/>
+            <w:r>
+              <w:t>esta</w:t>
+            </w:r>
+            <w:proofErr w:type="spellEnd"/>
+            <w:r>
+              <w:t xml:space="preserve"> lleno </w:t>
+            </w:r>
+            <w:proofErr w:type="spellStart"/>
+            <w:r>
+              <w:t>imprmir</w:t>
+            </w:r>
+            <w:proofErr w:type="spellEnd"/>
+            <w:r>
+              <w:t xml:space="preserve"> [off]</w:t>
+            </w:r>
+          </w:p>
+        </w:tc>
+      </w:tr>
+      <w:tr>
+        <w:trPr>
+          <w:trHeight w:val="727"/>
+        </w:trPr>
+        <w:tc>
+          <w:tcPr>
+            <w:tcW w:w="2271" w:type="dxa"/>
+            <w:shd w:val="clear" w:color="auto" w:fill="D9E2F3" w:themeFill="accent1" w:themeFillTint="33"/>
+            <w:vAlign w:val="center"/>
+          </w:tcPr>
+          <w:p>
+            <w:r>
+              <w:t>Resultado o postcondición</w:t>
+            </w:r>
+          </w:p>
+        </w:tc>
+        <w:tc>
+          <w:tcPr>
+            <w:tcW w:w="6813" w:type="dxa"/>
+            <w:gridSpan w:val="3"/>
+            <w:vAlign w:val="center"/>
+          </w:tcPr>
+          <w:p>
+            <w:r>
+              <w:t>Mapa de la sala</w:t>
+            </w:r>
+          </w:p>
+        </w:tc>
+      </w:tr>
+      <w:tr>
+        <w:trPr>
+          <w:trHeight w:val="286"/>
+        </w:trPr>
+        <w:tc>
+          <w:tcPr>
+            <w:tcW w:w="2271" w:type="dxa"/>
+            <w:vMerge w:val="restart"/>
+            <w:shd w:val="clear" w:color="auto" w:fill="D9E2F3" w:themeFill="accent1" w:themeFillTint="33"/>
+            <w:vAlign w:val="center"/>
+          </w:tcPr>
+          <w:p>
+            <w:r>
+              <w:t>Salidas</w:t>
+            </w:r>
+          </w:p>
+        </w:tc>
+        <w:tc>
+          <w:tcPr>
+            <w:tcW w:w="2271" w:type="dxa"/>
+            <w:vAlign w:val="center"/>
+          </w:tcPr>
+          <w:p>
+            <w:pPr>
+              <w:jc w:val="center"/>
+            </w:pPr>
+            <w:r>
+              <w:t>Nombre entrada</w:t>
+            </w:r>
+          </w:p>
+        </w:tc>
+        <w:tc>
+          <w:tcPr>
+            <w:tcW w:w="2271" w:type="dxa"/>
+            <w:vAlign w:val="center"/>
+          </w:tcPr>
+          <w:p>
+            <w:pPr>
+              <w:jc w:val="center"/>
+            </w:pPr>
+            <w:r>
+              <w:t>Tipo de dato</w:t>
+            </w:r>
+          </w:p>
+        </w:tc>
+        <w:tc>
+          <w:tcPr>
+            <w:tcW w:w="2271" w:type="dxa"/>
+            <w:vAlign w:val="center"/>
+          </w:tcPr>
+          <w:p>
+            <w:pPr>
+              <w:jc w:val="center"/>
+            </w:pPr>
+            <w:r>
+              <w:t>Condición de selección o repetición</w:t>
+            </w:r>
+          </w:p>
+        </w:tc>
+      </w:tr>
+      <w:tr>
+        <w:trPr>
+          <w:trHeight w:val="488"/>
+        </w:trPr>
+        <w:tc>
+          <w:tcPr>
+            <w:tcW w:w="2271" w:type="dxa"/>
+            <w:vMerge/>
+            <w:shd w:val="clear" w:color="auto" w:fill="D9E2F3" w:themeFill="accent1" w:themeFillTint="33"/>
+            <w:vAlign w:val="center"/>
+          </w:tcPr>
+          <w:p/>
+        </w:tc>
+        <w:tc>
+          <w:tcPr>
+            <w:tcW w:w="2271" w:type="dxa"/>
+            <w:vAlign w:val="center"/>
+          </w:tcPr>
+          <w:p>
+            <w:proofErr w:type="spellStart"/>
+            <w:r>
+              <w:t>out</w:t>
+            </w:r>
+            <w:proofErr w:type="spellEnd"/>
+          </w:p>
+        </w:tc>
+        <w:tc>
+          <w:tcPr>
+            <w:tcW w:w="2271" w:type="dxa"/>
+            <w:vAlign w:val="center"/>
+          </w:tcPr>
+          <w:p>
+            <w:proofErr w:type="spellStart"/>
+            <w:r>
+              <w:t>String</w:t>
+            </w:r>
+            <w:proofErr w:type="spellEnd"/>
+          </w:p>
+        </w:tc>
+        <w:tc>
+          <w:tcPr>
+            <w:tcW w:w="2271" w:type="dxa"/>
+            <w:vAlign w:val="center"/>
+          </w:tcPr>
+          <w:p/>
+        </w:tc>
+      </w:tr>
+    </w:tbl>
+    <w:p/>
+    <w:tbl>
+      <w:tblPr>
+        <w:tblStyle w:val="Tablaconcuadrcula"/>
+        <w:tblW w:w="9084" w:type="dxa"/>
+        <w:tblLook w:val="04A0" w:firstRow="1" w:lastRow="0" w:firstColumn="1" w:lastColumn="0" w:noHBand="0" w:noVBand="1"/>
+      </w:tblPr>
+      <w:tblGrid>
+        <w:gridCol w:w="2271"/>
+        <w:gridCol w:w="2271"/>
+        <w:gridCol w:w="2271"/>
+        <w:gridCol w:w="2271"/>
+      </w:tblGrid>
+      <w:tr>
+        <w:trPr>
+          <w:trHeight w:val="589"/>
+        </w:trPr>
+        <w:tc>
+          <w:tcPr>
+            <w:tcW w:w="2271" w:type="dxa"/>
+            <w:shd w:val="clear" w:color="auto" w:fill="D9E2F3" w:themeFill="accent1" w:themeFillTint="33"/>
+            <w:vAlign w:val="center"/>
+          </w:tcPr>
+          <w:p>
+            <w:r>
+              <w:t>Nombre o identificador</w:t>
+            </w:r>
+          </w:p>
+        </w:tc>
+        <w:tc>
+          <w:tcPr>
+            <w:tcW w:w="6813" w:type="dxa"/>
+            <w:gridSpan w:val="3"/>
+            <w:vAlign w:val="center"/>
+          </w:tcPr>
+          <w:p>
+            <w:r>
+              <w:t xml:space="preserve">Simular el encendido de todos los </w:t>
+            </w:r>
+            <w:proofErr w:type="spellStart"/>
+            <w:r>
+              <w:t>minicuartos</w:t>
+            </w:r>
+            <w:proofErr w:type="spellEnd"/>
+          </w:p>
+        </w:tc>
+      </w:tr>
+      <w:tr>
+        <w:trPr>
+          <w:trHeight w:val="816"/>
+        </w:trPr>
+        <w:tc>
+          <w:tcPr>
+            <w:tcW w:w="2271" w:type="dxa"/>
+            <w:shd w:val="clear" w:color="auto" w:fill="D9E2F3" w:themeFill="accent1" w:themeFillTint="33"/>
+            <w:vAlign w:val="center"/>
+          </w:tcPr>
+          <w:p>
+            <w:r>
+              <w:t>Resumen</w:t>
+            </w:r>
+          </w:p>
+        </w:tc>
+        <w:tc>
+          <w:tcPr>
+            <w:tcW w:w="6813" w:type="dxa"/>
+            <w:gridSpan w:val="3"/>
+            <w:vAlign w:val="center"/>
+          </w:tcPr>
+          <w:p>
+            <w:r>
+              <w:t>Mostrar un mapa de la sala con</w:t>
+            </w:r>
+            <w:r>
+              <w:t xml:space="preserve"> todos</w:t>
+            </w:r>
+            <w:r>
+              <w:t xml:space="preserve"> los </w:t>
+            </w:r>
+            <w:proofErr w:type="spellStart"/>
+            <w:r>
+              <w:t>minicuartos</w:t>
+            </w:r>
+            <w:proofErr w:type="spellEnd"/>
+            <w:r>
+              <w:t xml:space="preserve"> </w:t>
+            </w:r>
+            <w:r>
+              <w:t>encendidos</w:t>
+            </w:r>
+          </w:p>
+        </w:tc>
+      </w:tr>
+      <w:tr>
+        <w:trPr>
+          <w:trHeight w:val="416"/>
+        </w:trPr>
+        <w:tc>
+          <w:tcPr>
+            <w:tcW w:w="2271" w:type="dxa"/>
+            <w:vMerge w:val="restart"/>
+            <w:shd w:val="clear" w:color="auto" w:fill="D9E2F3" w:themeFill="accent1" w:themeFillTint="33"/>
+            <w:vAlign w:val="center"/>
+          </w:tcPr>
+          <w:p>
+            <w:r>
+              <w:t>Entradas</w:t>
+            </w:r>
+          </w:p>
+        </w:tc>
+        <w:tc>
+          <w:tcPr>
+            <w:tcW w:w="2271" w:type="dxa"/>
+            <w:vAlign w:val="center"/>
+          </w:tcPr>
+          <w:p>
+            <w:pPr>
+              <w:jc w:val="center"/>
+            </w:pPr>
+            <w:r>
+              <w:t>Nombre entrada</w:t>
+            </w:r>
+          </w:p>
+        </w:tc>
+        <w:tc>
+          <w:tcPr>
+            <w:tcW w:w="2271" w:type="dxa"/>
+            <w:vAlign w:val="center"/>
+          </w:tcPr>
+          <w:p>
+            <w:pPr>
+              <w:jc w:val="center"/>
+            </w:pPr>
+            <w:r>
+              <w:t>Tipo de dato</w:t>
+            </w:r>
+          </w:p>
+        </w:tc>
+        <w:tc>
+          <w:tcPr>
+            <w:tcW w:w="2271" w:type="dxa"/>
+            <w:vAlign w:val="center"/>
+          </w:tcPr>
+          <w:p>
+            <w:pPr>
+              <w:jc w:val="center"/>
+            </w:pPr>
+            <w:r>
+              <w:t>Condición de selección o repetición</w:t>
+            </w:r>
+          </w:p>
+        </w:tc>
+      </w:tr>
+      <w:tr>
+        <w:trPr>
+          <w:trHeight w:val="579"/>
+        </w:trPr>
+        <w:tc>
+          <w:tcPr>
+            <w:tcW w:w="2271" w:type="dxa"/>
+            <w:vMerge/>
+            <w:shd w:val="clear" w:color="auto" w:fill="D9E2F3" w:themeFill="accent1" w:themeFillTint="33"/>
+            <w:vAlign w:val="center"/>
+          </w:tcPr>
+          <w:p/>
+        </w:tc>
+        <w:tc>
+          <w:tcPr>
+            <w:tcW w:w="2271" w:type="dxa"/>
+            <w:vAlign w:val="center"/>
+          </w:tcPr>
+          <w:p/>
+        </w:tc>
+        <w:tc>
+          <w:tcPr>
+            <w:tcW w:w="2271" w:type="dxa"/>
+            <w:vAlign w:val="center"/>
+          </w:tcPr>
+          <w:p/>
+          <w:p/>
+        </w:tc>
+        <w:tc>
+          <w:tcPr>
+            <w:tcW w:w="2271" w:type="dxa"/>
+            <w:vAlign w:val="center"/>
+          </w:tcPr>
+          <w:p/>
+        </w:tc>
+      </w:tr>
+      <w:tr>
+        <w:trPr>
+          <w:trHeight w:val="1255"/>
+        </w:trPr>
+        <w:tc>
+          <w:tcPr>
+            <w:tcW w:w="2271" w:type="dxa"/>
+            <w:shd w:val="clear" w:color="auto" w:fill="D9E2F3" w:themeFill="accent1" w:themeFillTint="33"/>
+            <w:vAlign w:val="center"/>
+          </w:tcPr>
+          <w:p>
+            <w:r>
+              <w:t>Actividades generales necesarias para obtener los resultados</w:t>
+            </w:r>
+          </w:p>
+        </w:tc>
+        <w:tc>
+          <w:tcPr>
+            <w:tcW w:w="6813" w:type="dxa"/>
+            <w:gridSpan w:val="3"/>
+            <w:vAlign w:val="center"/>
+          </w:tcPr>
+          <w:p>
+            <w:r>
+              <w:t>Imprimir el mapa de la sala con todo en [</w:t>
+            </w:r>
+            <w:proofErr w:type="spellStart"/>
+            <w:r>
+              <w:t>on</w:t>
+            </w:r>
+            <w:proofErr w:type="spellEnd"/>
+            <w:r>
+              <w:t>]</w:t>
+            </w:r>
+          </w:p>
+        </w:tc>
+      </w:tr>
+      <w:tr>
+        <w:trPr>
+          <w:trHeight w:val="727"/>
+        </w:trPr>
+        <w:tc>
+          <w:tcPr>
+            <w:tcW w:w="2271" w:type="dxa"/>
+            <w:shd w:val="clear" w:color="auto" w:fill="D9E2F3" w:themeFill="accent1" w:themeFillTint="33"/>
+            <w:vAlign w:val="center"/>
+          </w:tcPr>
+          <w:p>
+            <w:r>
+              <w:t>Resultado o postcondición</w:t>
+            </w:r>
+          </w:p>
+        </w:tc>
+        <w:tc>
+          <w:tcPr>
+            <w:tcW w:w="6813" w:type="dxa"/>
+            <w:gridSpan w:val="3"/>
+            <w:vAlign w:val="center"/>
+          </w:tcPr>
+          <w:p>
+            <w:r>
+              <w:t>Mapa de la sala</w:t>
+            </w:r>
+          </w:p>
+        </w:tc>
+      </w:tr>
+      <w:tr>
+        <w:trPr>
+          <w:trHeight w:val="286"/>
+        </w:trPr>
+        <w:tc>
+          <w:tcPr>
+            <w:tcW w:w="2271" w:type="dxa"/>
+            <w:vMerge w:val="restart"/>
+            <w:shd w:val="clear" w:color="auto" w:fill="D9E2F3" w:themeFill="accent1" w:themeFillTint="33"/>
+            <w:vAlign w:val="center"/>
+          </w:tcPr>
+          <w:p>
+            <w:r>
+              <w:t>Salidas</w:t>
+            </w:r>
+          </w:p>
+        </w:tc>
+        <w:tc>
+          <w:tcPr>
+            <w:tcW w:w="2271" w:type="dxa"/>
+            <w:vAlign w:val="center"/>
+          </w:tcPr>
+          <w:p>
+            <w:pPr>
+              <w:jc w:val="center"/>
+            </w:pPr>
+            <w:r>
+              <w:t>Nombre entrada</w:t>
+            </w:r>
+          </w:p>
+        </w:tc>
+        <w:tc>
+          <w:tcPr>
+            <w:tcW w:w="2271" w:type="dxa"/>
+            <w:vAlign w:val="center"/>
+          </w:tcPr>
+          <w:p>
+            <w:pPr>
+              <w:jc w:val="center"/>
+            </w:pPr>
+            <w:r>
+              <w:t>Tipo de dato</w:t>
+            </w:r>
+          </w:p>
+        </w:tc>
+        <w:tc>
+          <w:tcPr>
+            <w:tcW w:w="2271" w:type="dxa"/>
+            <w:vAlign w:val="center"/>
+          </w:tcPr>
+          <w:p>
+            <w:pPr>
+              <w:jc w:val="center"/>
+            </w:pPr>
+            <w:r>
+              <w:t>Condición de selección o repetición</w:t>
+            </w:r>
+          </w:p>
+        </w:tc>
+      </w:tr>
+      <w:tr>
+        <w:trPr>
+          <w:trHeight w:val="488"/>
+        </w:trPr>
+        <w:tc>
+          <w:tcPr>
+            <w:tcW w:w="2271" w:type="dxa"/>
+            <w:vMerge/>
+            <w:shd w:val="clear" w:color="auto" w:fill="D9E2F3" w:themeFill="accent1" w:themeFillTint="33"/>
+            <w:vAlign w:val="center"/>
+          </w:tcPr>
+          <w:p/>
+        </w:tc>
+        <w:tc>
+          <w:tcPr>
+            <w:tcW w:w="2271" w:type="dxa"/>
+            <w:vAlign w:val="center"/>
+          </w:tcPr>
+          <w:p>
+            <w:proofErr w:type="spellStart"/>
+            <w:r>
+              <w:t>out</w:t>
+            </w:r>
+            <w:proofErr w:type="spellEnd"/>
+          </w:p>
+        </w:tc>
+        <w:tc>
+          <w:tcPr>
+            <w:tcW w:w="2271" w:type="dxa"/>
+            <w:vAlign w:val="center"/>
+          </w:tcPr>
+          <w:p>
+            <w:proofErr w:type="spellStart"/>
+            <w:r>
+              <w:t>String</w:t>
+            </w:r>
+            <w:proofErr w:type="spellEnd"/>
+          </w:p>
+        </w:tc>
+        <w:tc>
+          <w:tcPr>
+            <w:tcW w:w="2271" w:type="dxa"/>
+            <w:vAlign w:val="center"/>
+          </w:tcPr>
+          <w:p/>
+        </w:tc>
+      </w:tr>
+    </w:tbl>
+    <w:p/>
+    <w:p/>
+    <w:tbl>
+      <w:tblPr>
+        <w:tblStyle w:val="Tablaconcuadrcula"/>
+        <w:tblW w:w="9084" w:type="dxa"/>
+        <w:tblLook w:val="04A0" w:firstRow="1" w:lastRow="0" w:firstColumn="1" w:lastColumn="0" w:noHBand="0" w:noVBand="1"/>
+      </w:tblPr>
+      <w:tblGrid>
+        <w:gridCol w:w="2271"/>
+        <w:gridCol w:w="2271"/>
+        <w:gridCol w:w="2271"/>
+        <w:gridCol w:w="2271"/>
+      </w:tblGrid>
+      <w:tr>
+        <w:trPr>
+          <w:trHeight w:val="589"/>
+        </w:trPr>
+        <w:tc>
+          <w:tcPr>
+            <w:tcW w:w="2271" w:type="dxa"/>
+            <w:shd w:val="clear" w:color="auto" w:fill="D9E2F3" w:themeFill="accent1" w:themeFillTint="33"/>
+            <w:vAlign w:val="center"/>
+          </w:tcPr>
+          <w:p>
+            <w:r>
+              <w:lastRenderedPageBreak/>
+              <w:t>Nombre o identificador</w:t>
+            </w:r>
+          </w:p>
+        </w:tc>
+        <w:tc>
+          <w:tcPr>
+            <w:tcW w:w="6813" w:type="dxa"/>
+            <w:gridSpan w:val="3"/>
+            <w:vAlign w:val="center"/>
+          </w:tcPr>
+          <w:p>
+            <w:r>
+              <w:t xml:space="preserve">Simular el </w:t>
+            </w:r>
+            <w:proofErr w:type="spellStart"/>
+            <w:r>
+              <w:t>e</w:t>
+            </w:r>
+            <w:r>
+              <w:t>sistema</w:t>
+            </w:r>
+            <w:proofErr w:type="spellEnd"/>
+            <w:r>
+              <w:t xml:space="preserve"> de apagados</w:t>
+            </w:r>
+          </w:p>
+        </w:tc>
+      </w:tr>
+      <w:tr>
+        <w:trPr>
+          <w:trHeight w:val="816"/>
+        </w:trPr>
+        <w:tc>
+          <w:tcPr>
+            <w:tcW w:w="2271" w:type="dxa"/>
+            <w:shd w:val="clear" w:color="auto" w:fill="D9E2F3" w:themeFill="accent1" w:themeFillTint="33"/>
+            <w:vAlign w:val="center"/>
+          </w:tcPr>
+          <w:p>
+            <w:r>
+              <w:t>Resumen</w:t>
+            </w:r>
+          </w:p>
+        </w:tc>
+        <w:tc>
+          <w:tcPr>
+            <w:tcW w:w="6813" w:type="dxa"/>
+            <w:gridSpan w:val="3"/>
+            <w:vAlign w:val="center"/>
+          </w:tcPr>
+          <w:p>
+            <w:r>
+              <w:t xml:space="preserve">Mostrar un mapa de la sala con </w:t>
+            </w:r>
+            <w:r>
+              <w:t>los simulacros de apagado</w:t>
+            </w:r>
+          </w:p>
+        </w:tc>
+      </w:tr>
+      <w:tr>
+        <w:trPr>
+          <w:trHeight w:val="416"/>
+        </w:trPr>
+        <w:tc>
+          <w:tcPr>
+            <w:tcW w:w="2271" w:type="dxa"/>
+            <w:vMerge w:val="restart"/>
+            <w:shd w:val="clear" w:color="auto" w:fill="D9E2F3" w:themeFill="accent1" w:themeFillTint="33"/>
+            <w:vAlign w:val="center"/>
+          </w:tcPr>
+          <w:p>
+            <w:r>
+              <w:t>Entradas</w:t>
+            </w:r>
+          </w:p>
+        </w:tc>
+        <w:tc>
+          <w:tcPr>
+            <w:tcW w:w="2271" w:type="dxa"/>
+            <w:vAlign w:val="center"/>
+          </w:tcPr>
+          <w:p>
+            <w:pPr>
+              <w:jc w:val="center"/>
+            </w:pPr>
+            <w:r>
+              <w:t>Nombre entrada</w:t>
+            </w:r>
+          </w:p>
+        </w:tc>
+        <w:tc>
+          <w:tcPr>
+            <w:tcW w:w="2271" w:type="dxa"/>
+            <w:vAlign w:val="center"/>
+          </w:tcPr>
+          <w:p>
+            <w:pPr>
+              <w:jc w:val="center"/>
+            </w:pPr>
+            <w:r>
+              <w:t>Tipo de dato</w:t>
+            </w:r>
+          </w:p>
+        </w:tc>
+        <w:tc>
+          <w:tcPr>
+            <w:tcW w:w="2271" w:type="dxa"/>
+            <w:vAlign w:val="center"/>
+          </w:tcPr>
+          <w:p>
+            <w:pPr>
+              <w:jc w:val="center"/>
+            </w:pPr>
+            <w:r>
+              <w:t>Condición de selección o repetición</w:t>
+            </w:r>
+          </w:p>
+        </w:tc>
+      </w:tr>
+      <w:tr>
+        <w:trPr>
+          <w:trHeight w:val="579"/>
+        </w:trPr>
+        <w:tc>
+          <w:tcPr>
+            <w:tcW w:w="2271" w:type="dxa"/>
+            <w:vMerge/>
+            <w:shd w:val="clear" w:color="auto" w:fill="D9E2F3" w:themeFill="accent1" w:themeFillTint="33"/>
+            <w:vAlign w:val="center"/>
+          </w:tcPr>
+          <w:p/>
+        </w:tc>
+        <w:tc>
+          <w:tcPr>
+            <w:tcW w:w="2271" w:type="dxa"/>
+            <w:vAlign w:val="center"/>
+          </w:tcPr>
+          <w:p>
+            <w:r>
+              <w:t>L</w:t>
+            </w:r>
+          </w:p>
+        </w:tc>
+        <w:tc>
+          <w:tcPr>
+            <w:tcW w:w="2271" w:type="dxa"/>
+            <w:vAlign w:val="center"/>
+          </w:tcPr>
+          <w:p/>
+          <w:p>
+            <w:proofErr w:type="spellStart"/>
+            <w:r>
+              <w:t>String</w:t>
+            </w:r>
+            <w:proofErr w:type="spellEnd"/>
+          </w:p>
+        </w:tc>
+        <w:tc>
+          <w:tcPr>
+            <w:tcW w:w="2271" w:type="dxa"/>
+            <w:vAlign w:val="center"/>
+          </w:tcPr>
+          <w:p/>
+        </w:tc>
+      </w:tr>
+      <w:tr>
+        <w:trPr>
+          <w:trHeight w:val="579"/>
+        </w:trPr>
+        <w:tc>
+          <w:tcPr>
+            <w:tcW w:w="2271" w:type="dxa"/>
+            <w:vMerge/>
+            <w:shd w:val="clear" w:color="auto" w:fill="D9E2F3" w:themeFill="accent1" w:themeFillTint="33"/>
+            <w:vAlign w:val="center"/>
+          </w:tcPr>
+          <w:p/>
+        </w:tc>
+        <w:tc>
+          <w:tcPr>
+            <w:tcW w:w="2271" w:type="dxa"/>
+            <w:vAlign w:val="center"/>
+          </w:tcPr>
+          <w:p>
+            <w:r>
+              <w:t>Z</w:t>
+            </w:r>
+          </w:p>
+        </w:tc>
+        <w:tc>
+          <w:tcPr>
+            <w:tcW w:w="2271" w:type="dxa"/>
+            <w:vAlign w:val="center"/>
+          </w:tcPr>
+          <w:p>
+            <w:proofErr w:type="spellStart"/>
+            <w:r>
+              <w:t>String</w:t>
+            </w:r>
+            <w:proofErr w:type="spellEnd"/>
+          </w:p>
+        </w:tc>
+        <w:tc>
+          <w:tcPr>
+            <w:tcW w:w="2271" w:type="dxa"/>
+            <w:vAlign w:val="center"/>
+          </w:tcPr>
+          <w:p/>
+        </w:tc>
+      </w:tr>
+      <w:tr>
+        <w:trPr>
+          <w:trHeight w:val="579"/>
+        </w:trPr>
+        <w:tc>
+          <w:tcPr>
+            <w:tcW w:w="2271" w:type="dxa"/>
+            <w:vMerge/>
+            <w:shd w:val="clear" w:color="auto" w:fill="D9E2F3" w:themeFill="accent1" w:themeFillTint="33"/>
+            <w:vAlign w:val="center"/>
+          </w:tcPr>
+          <w:p/>
+        </w:tc>
+        <w:tc>
+          <w:tcPr>
+            <w:tcW w:w="2271" w:type="dxa"/>
+            <w:vAlign w:val="center"/>
+          </w:tcPr>
+          <w:p>
+            <w:r>
+              <w:t>H</w:t>
+            </w:r>
+          </w:p>
+        </w:tc>
+        <w:tc>
+          <w:tcPr>
+            <w:tcW w:w="2271" w:type="dxa"/>
+            <w:vAlign w:val="center"/>
+          </w:tcPr>
+          <w:p>
+            <w:proofErr w:type="spellStart"/>
+            <w:r>
+              <w:t>String</w:t>
+            </w:r>
+            <w:proofErr w:type="spellEnd"/>
+          </w:p>
+        </w:tc>
+        <w:tc>
+          <w:tcPr>
+            <w:tcW w:w="2271" w:type="dxa"/>
+            <w:vAlign w:val="center"/>
+          </w:tcPr>
+          <w:p/>
+        </w:tc>
+      </w:tr>
+      <w:tr>
+        <w:trPr>
+          <w:trHeight w:val="579"/>
+        </w:trPr>
+        <w:tc>
+          <w:tcPr>
+            <w:tcW w:w="2271" w:type="dxa"/>
+            <w:vMerge/>
+            <w:shd w:val="clear" w:color="auto" w:fill="D9E2F3" w:themeFill="accent1" w:themeFillTint="33"/>
+            <w:vAlign w:val="center"/>
+          </w:tcPr>
+          <w:p/>
+        </w:tc>
+        <w:tc>
+          <w:tcPr>
+            <w:tcW w:w="2271" w:type="dxa"/>
+            <w:vAlign w:val="center"/>
+          </w:tcPr>
+          <w:p>
+            <w:r>
+              <w:t>O</w:t>
+            </w:r>
+          </w:p>
+        </w:tc>
+        <w:tc>
+          <w:tcPr>
+            <w:tcW w:w="2271" w:type="dxa"/>
+            <w:vAlign w:val="center"/>
+          </w:tcPr>
+          <w:p>
+            <w:proofErr w:type="spellStart"/>
+            <w:r>
+              <w:t>String</w:t>
+            </w:r>
+            <w:proofErr w:type="spellEnd"/>
+          </w:p>
+        </w:tc>
+        <w:tc>
+          <w:tcPr>
+            <w:tcW w:w="2271" w:type="dxa"/>
+            <w:vAlign w:val="center"/>
+          </w:tcPr>
+          <w:p/>
+        </w:tc>
+      </w:tr>
+      <w:tr>
+        <w:trPr>
+          <w:trHeight w:val="579"/>
+        </w:trPr>
+        <w:tc>
+          <w:tcPr>
+            <w:tcW w:w="2271" w:type="dxa"/>
+            <w:vMerge/>
+            <w:shd w:val="clear" w:color="auto" w:fill="D9E2F3" w:themeFill="accent1" w:themeFillTint="33"/>
+            <w:vAlign w:val="center"/>
+          </w:tcPr>
+          <w:p/>
+        </w:tc>
+        <w:tc>
+          <w:tcPr>
+            <w:tcW w:w="2271" w:type="dxa"/>
+            <w:vAlign w:val="center"/>
+          </w:tcPr>
+          <w:p>
+            <w:r>
+              <w:t>M</w:t>
+            </w:r>
+          </w:p>
+        </w:tc>
+        <w:tc>
+          <w:tcPr>
+            <w:tcW w:w="2271" w:type="dxa"/>
+            <w:vAlign w:val="center"/>
+          </w:tcPr>
+          <w:p>
+            <w:proofErr w:type="spellStart"/>
+            <w:r>
+              <w:t>String</w:t>
+            </w:r>
+            <w:proofErr w:type="spellEnd"/>
+          </w:p>
+        </w:tc>
+        <w:tc>
+          <w:tcPr>
+            <w:tcW w:w="2271" w:type="dxa"/>
+            <w:vAlign w:val="center"/>
+          </w:tcPr>
+          <w:p/>
+        </w:tc>
+      </w:tr>
+      <w:tr>
+        <w:trPr>
+          <w:trHeight w:val="579"/>
+        </w:trPr>
+        <w:tc>
+          <w:tcPr>
+            <w:tcW w:w="2271" w:type="dxa"/>
+            <w:vMerge/>
+            <w:shd w:val="clear" w:color="auto" w:fill="D9E2F3" w:themeFill="accent1" w:themeFillTint="33"/>
+            <w:vAlign w:val="center"/>
+          </w:tcPr>
+          <w:p/>
+        </w:tc>
+        <w:tc>
+          <w:tcPr>
+            <w:tcW w:w="2271" w:type="dxa"/>
+            <w:vAlign w:val="center"/>
+          </w:tcPr>
+          <w:p>
+            <w:r>
+              <w:t>P</w:t>
+            </w:r>
+          </w:p>
+        </w:tc>
+        <w:tc>
+          <w:tcPr>
+            <w:tcW w:w="2271" w:type="dxa"/>
+            <w:vAlign w:val="center"/>
+          </w:tcPr>
+          <w:p>
+            <w:proofErr w:type="spellStart"/>
+            <w:r>
+              <w:t>String</w:t>
+            </w:r>
+            <w:proofErr w:type="spellEnd"/>
+          </w:p>
+        </w:tc>
+        <w:tc>
+          <w:tcPr>
+            <w:tcW w:w="2271" w:type="dxa"/>
+            <w:vAlign w:val="center"/>
+          </w:tcPr>
+          <w:p/>
+        </w:tc>
+      </w:tr>
+      <w:tr>
+        <w:trPr>
+          <w:trHeight w:val="1255"/>
+        </w:trPr>
+        <w:tc>
+          <w:tcPr>
+            <w:tcW w:w="2271" w:type="dxa"/>
+            <w:shd w:val="clear" w:color="auto" w:fill="D9E2F3" w:themeFill="accent1" w:themeFillTint="33"/>
+            <w:vAlign w:val="center"/>
+          </w:tcPr>
+          <w:p>
+            <w:r>
+              <w:t>Actividades generales necesarias para obtener los resultados</w:t>
+            </w:r>
+          </w:p>
+        </w:tc>
+        <w:tc>
+          <w:tcPr>
+            <w:tcW w:w="6813" w:type="dxa"/>
+            <w:gridSpan w:val="3"/>
+            <w:vAlign w:val="center"/>
+          </w:tcPr>
+          <w:p>
+            <w:r>
+              <w:t xml:space="preserve">Dependiendo de la letra </w:t>
+            </w:r>
+            <w:proofErr w:type="spellStart"/>
+            <w:r>
+              <w:t>imprmir</w:t>
+            </w:r>
+            <w:proofErr w:type="spellEnd"/>
+            <w:r>
+              <w:t xml:space="preserve"> una cadena de texto que se ajuste al simulacro de apagado.</w:t>
+            </w:r>
+          </w:p>
+        </w:tc>
+      </w:tr>
+      <w:tr>
+        <w:trPr>
+          <w:trHeight w:val="727"/>
+        </w:trPr>
+        <w:tc>
+          <w:tcPr>
+            <w:tcW w:w="2271" w:type="dxa"/>
+            <w:shd w:val="clear" w:color="auto" w:fill="D9E2F3" w:themeFill="accent1" w:themeFillTint="33"/>
+            <w:vAlign w:val="center"/>
+          </w:tcPr>
+          <w:p>
+            <w:r>
+              <w:t>Resultado o postcondición</w:t>
+            </w:r>
+          </w:p>
+        </w:tc>
+        <w:tc>
+          <w:tcPr>
+            <w:tcW w:w="6813" w:type="dxa"/>
+            <w:gridSpan w:val="3"/>
+            <w:vAlign w:val="center"/>
+          </w:tcPr>
+          <w:p>
+            <w:r>
+              <w:t>Mapa de la sala</w:t>
+            </w:r>
+          </w:p>
+        </w:tc>
+      </w:tr>
+      <w:tr>
+        <w:trPr>
+          <w:trHeight w:val="286"/>
+        </w:trPr>
+        <w:tc>
+          <w:tcPr>
+            <w:tcW w:w="2271" w:type="dxa"/>
+            <w:vMerge w:val="restart"/>
+            <w:shd w:val="clear" w:color="auto" w:fill="D9E2F3" w:themeFill="accent1" w:themeFillTint="33"/>
+            <w:vAlign w:val="center"/>
+          </w:tcPr>
+          <w:p>
+            <w:r>
+              <w:t>Salidas</w:t>
+            </w:r>
+          </w:p>
+        </w:tc>
+        <w:tc>
+          <w:tcPr>
+            <w:tcW w:w="2271" w:type="dxa"/>
+            <w:vAlign w:val="center"/>
+          </w:tcPr>
+          <w:p>
+            <w:pPr>
+              <w:jc w:val="center"/>
+            </w:pPr>
+            <w:r>
+              <w:t>Nombre entrada</w:t>
+            </w:r>
+          </w:p>
+        </w:tc>
+        <w:tc>
+          <w:tcPr>
+            <w:tcW w:w="2271" w:type="dxa"/>
+            <w:vAlign w:val="center"/>
+          </w:tcPr>
+          <w:p>
+            <w:pPr>
+              <w:jc w:val="center"/>
+            </w:pPr>
+            <w:r>
+              <w:t>Tipo de dato</w:t>
+            </w:r>
+          </w:p>
+        </w:tc>
+        <w:tc>
+          <w:tcPr>
+            <w:tcW w:w="2271" w:type="dxa"/>
+            <w:vAlign w:val="center"/>
+          </w:tcPr>
+          <w:p>
+            <w:pPr>
+              <w:jc w:val="center"/>
+            </w:pPr>
+            <w:r>
+              <w:t>Condición de selección o repetición</w:t>
+            </w:r>
+          </w:p>
+        </w:tc>
+      </w:tr>
+      <w:tr>
+        <w:trPr>
+          <w:trHeight w:val="488"/>
+        </w:trPr>
+        <w:tc>
+          <w:tcPr>
+            <w:tcW w:w="2271" w:type="dxa"/>
+            <w:vMerge/>
+            <w:shd w:val="clear" w:color="auto" w:fill="D9E2F3" w:themeFill="accent1" w:themeFillTint="33"/>
+            <w:vAlign w:val="center"/>
+          </w:tcPr>
+          <w:p/>
+        </w:tc>
+        <w:tc>
+          <w:tcPr>
+            <w:tcW w:w="2271" w:type="dxa"/>
+            <w:vAlign w:val="center"/>
+          </w:tcPr>
+          <w:p>
+            <w:proofErr w:type="spellStart"/>
+            <w:r>
+              <w:t>out</w:t>
+            </w:r>
+            <w:proofErr w:type="spellEnd"/>
+          </w:p>
+        </w:tc>
+        <w:tc>
+          <w:tcPr>
+            <w:tcW w:w="2271" w:type="dxa"/>
+            <w:vAlign w:val="center"/>
+          </w:tcPr>
+          <w:p>
+            <w:proofErr w:type="spellStart"/>
+            <w:r>
+              <w:t>String</w:t>
+            </w:r>
+            <w:proofErr w:type="spellEnd"/>
+          </w:p>
         </w:tc>
         <w:tc>
           <w:tcPr>
@@ -1051,7 +3556,7 @@
   <w:style w:type="paragraph" w:default="1" w:styleId="Normal">
     <w:name w:val="Normal"/>
     <w:qFormat/>
-    <w:rsid w:val="00266972"/>
+    <w:rsid w:val="008D766E"/>
   </w:style>
   <w:style w:type="character" w:default="1" w:styleId="Fuentedeprrafopredeter">
     <w:name w:val="Default Paragraph Font"/>

</xml_diff>